<commit_message>
Implemented docx-mailmerge input to final contract with appropiate field entries Implement new way to get user information correctly when user log in
</commit_message>
<xml_diff>
--- a/src/contra_goapp/CONTRAGO_GUI/assets/ContraGO_ContractEstimate.docx
+++ b/src/contra_goapp/CONTRAGO_GUI/assets/ContraGO_ContractEstimate.docx
@@ -20,7 +20,62 @@
           <w:sz w:val="20"/>
           <w:szCs w:val="20"/>
         </w:rPr>
-        <w:t>Roofing Contract Estimate</w:t>
+        <w:fldChar w:fldCharType="begin"/>
+      </w:r>
+      <w:r>
+        <w:rPr>
+          <w:rFonts w:ascii="Arial Nova Light" w:eastAsia="Arial" w:hAnsi="Arial Nova Light" w:cs="Arial"/>
+          <w:b/>
+          <w:sz w:val="20"/>
+          <w:szCs w:val="20"/>
+        </w:rPr>
+        <w:instrText xml:space="preserve"> MERGEFIELD  jobType  \* MERGEFORMAT </w:instrText>
+      </w:r>
+      <w:r>
+        <w:rPr>
+          <w:rFonts w:ascii="Arial Nova Light" w:eastAsia="Arial" w:hAnsi="Arial Nova Light" w:cs="Arial"/>
+          <w:b/>
+          <w:sz w:val="20"/>
+          <w:szCs w:val="20"/>
+        </w:rPr>
+        <w:fldChar w:fldCharType="separate"/>
+      </w:r>
+      <w:r>
+        <w:rPr>
+          <w:rFonts w:ascii="Arial Nova Light" w:eastAsia="Arial" w:hAnsi="Arial Nova Light" w:cs="Arial"/>
+          <w:b/>
+          <w:noProof/>
+          <w:sz w:val="20"/>
+          <w:szCs w:val="20"/>
+        </w:rPr>
+        <w:t>«jobType»</w:t>
+      </w:r>
+      <w:r>
+        <w:rPr>
+          <w:rFonts w:ascii="Arial Nova Light" w:eastAsia="Arial" w:hAnsi="Arial Nova Light" w:cs="Arial"/>
+          <w:b/>
+          <w:sz w:val="20"/>
+          <w:szCs w:val="20"/>
+        </w:rPr>
+        <w:fldChar w:fldCharType="end"/>
+      </w:r>
+      <w:r>
+        <w:rPr>
+          <w:rFonts w:ascii="Arial Nova Light" w:eastAsia="Arial" w:hAnsi="Arial Nova Light" w:cs="Arial"/>
+          <w:b/>
+          <w:sz w:val="20"/>
+          <w:szCs w:val="20"/>
+        </w:rPr>
+        <w:t xml:space="preserve"> </w:t>
+      </w:r>
+      <w:r>
+        <w:rPr>
+          <w:rFonts w:ascii="Arial Nova Light" w:eastAsia="Arial" w:hAnsi="Arial Nova Light" w:cs="Arial"/>
+          <w:b/>
+          <w:sz w:val="20"/>
+          <w:szCs w:val="20"/>
+        </w:rPr>
+        <w:t>Contract Estimate</w:t>
       </w:r>
     </w:p>
     <w:p>
@@ -274,69 +329,128 @@
         <w:spacing w:after="0" w:line="360" w:lineRule="auto"/>
         <w:rPr>
           <w:rFonts w:ascii="Arial Nova Light" w:eastAsia="Arial" w:hAnsi="Arial Nova Light" w:cs="Arial"/>
-          <w:sz w:val="20"/>
-          <w:szCs w:val="20"/>
-        </w:rPr>
-      </w:pPr>
-      <w:r>
-        <w:rPr>
-          <w:rFonts w:ascii="Arial Nova Light" w:eastAsia="Arial" w:hAnsi="Arial Nova Light" w:cs="Arial"/>
-          <w:sz w:val="20"/>
-          <w:szCs w:val="20"/>
+          <w:b/>
+          <w:bCs/>
+        </w:rPr>
+      </w:pPr>
+      <w:r>
+        <w:rPr>
+          <w:rFonts w:ascii="Arial Nova Light" w:eastAsia="Arial" w:hAnsi="Arial Nova Light" w:cs="Arial"/>
+          <w:b/>
+          <w:bCs/>
         </w:rPr>
         <w:t>Estimate Submitted To:</w:t>
       </w:r>
       <w:r>
         <w:rPr>
           <w:rFonts w:ascii="Arial Nova Light" w:eastAsia="Arial" w:hAnsi="Arial Nova Light" w:cs="Arial"/>
-          <w:sz w:val="20"/>
-          <w:szCs w:val="20"/>
+          <w:b/>
+          <w:bCs/>
         </w:rPr>
         <w:tab/>
       </w:r>
       <w:r>
         <w:rPr>
           <w:rFonts w:ascii="Arial Nova Light" w:eastAsia="Arial" w:hAnsi="Arial Nova Light" w:cs="Arial"/>
-          <w:sz w:val="20"/>
-          <w:szCs w:val="20"/>
+          <w:b/>
+          <w:bCs/>
+        </w:rPr>
+        <w:t xml:space="preserve">Client </w:t>
+      </w:r>
+      <w:r>
+        <w:rPr>
+          <w:rFonts w:ascii="Arial Nova Light" w:eastAsia="Arial" w:hAnsi="Arial Nova Light" w:cs="Arial"/>
+          <w:b/>
+          <w:bCs/>
+        </w:rPr>
+        <w:t>Phone:</w:t>
+      </w:r>
+      <w:r>
+        <w:rPr>
+          <w:rFonts w:ascii="Arial Nova Light" w:eastAsia="Arial" w:hAnsi="Arial Nova Light" w:cs="Arial"/>
+          <w:b/>
+          <w:bCs/>
         </w:rPr>
         <w:tab/>
       </w:r>
       <w:r>
         <w:rPr>
           <w:rFonts w:ascii="Arial Nova Light" w:eastAsia="Arial" w:hAnsi="Arial Nova Light" w:cs="Arial"/>
-          <w:sz w:val="20"/>
-          <w:szCs w:val="20"/>
-        </w:rPr>
-        <w:t xml:space="preserve">Client </w:t>
-      </w:r>
-      <w:r>
-        <w:rPr>
-          <w:rFonts w:ascii="Arial Nova Light" w:eastAsia="Arial" w:hAnsi="Arial Nova Light" w:cs="Arial"/>
-          <w:sz w:val="20"/>
-          <w:szCs w:val="20"/>
-        </w:rPr>
-        <w:t>Phone:</w:t>
-      </w:r>
-      <w:r>
-        <w:rPr>
-          <w:rFonts w:ascii="Arial Nova Light" w:eastAsia="Arial" w:hAnsi="Arial Nova Light" w:cs="Arial"/>
-          <w:sz w:val="20"/>
-          <w:szCs w:val="20"/>
+          <w:b/>
+          <w:bCs/>
         </w:rPr>
         <w:tab/>
       </w:r>
       <w:r>
         <w:rPr>
           <w:rFonts w:ascii="Arial Nova Light" w:eastAsia="Arial" w:hAnsi="Arial Nova Light" w:cs="Arial"/>
-          <w:sz w:val="20"/>
-          <w:szCs w:val="20"/>
+          <w:b/>
+          <w:bCs/>
         </w:rPr>
         <w:tab/>
       </w:r>
       <w:r>
         <w:rPr>
           <w:rFonts w:ascii="Arial Nova Light" w:eastAsia="Arial" w:hAnsi="Arial Nova Light" w:cs="Arial"/>
+          <w:b/>
+          <w:bCs/>
+        </w:rPr>
+        <w:t>Date:</w:t>
+      </w:r>
+    </w:p>
+    <w:p>
+      <w:pPr>
+        <w:spacing w:after="0" w:line="360" w:lineRule="auto"/>
+        <w:rPr>
+          <w:rFonts w:ascii="Arial Nova Light" w:eastAsia="Arial" w:hAnsi="Arial Nova Light" w:cs="Arial"/>
+          <w:sz w:val="20"/>
+          <w:szCs w:val="20"/>
+        </w:rPr>
+      </w:pPr>
+      <w:r>
+        <w:rPr>
+          <w:rFonts w:ascii="Arial Nova Light" w:eastAsia="Arial" w:hAnsi="Arial Nova Light" w:cs="Arial"/>
+          <w:sz w:val="20"/>
+          <w:szCs w:val="20"/>
+        </w:rPr>
+        <w:fldChar w:fldCharType="begin"/>
+      </w:r>
+      <w:r>
+        <w:rPr>
+          <w:rFonts w:ascii="Arial Nova Light" w:eastAsia="Arial" w:hAnsi="Arial Nova Light" w:cs="Arial"/>
+          <w:sz w:val="20"/>
+          <w:szCs w:val="20"/>
+        </w:rPr>
+        <w:instrText xml:space="preserve"> MERGEFIELD  ClientName  \* MERGEFORMAT </w:instrText>
+      </w:r>
+      <w:r>
+        <w:rPr>
+          <w:rFonts w:ascii="Arial Nova Light" w:eastAsia="Arial" w:hAnsi="Arial Nova Light" w:cs="Arial"/>
+          <w:sz w:val="20"/>
+          <w:szCs w:val="20"/>
+        </w:rPr>
+        <w:fldChar w:fldCharType="separate"/>
+      </w:r>
+      <w:r>
+        <w:rPr>
+          <w:rFonts w:ascii="Arial Nova Light" w:eastAsia="Arial" w:hAnsi="Arial Nova Light" w:cs="Arial"/>
+          <w:noProof/>
+          <w:sz w:val="20"/>
+          <w:szCs w:val="20"/>
+        </w:rPr>
+        <w:t>«ClientName»</w:t>
+      </w:r>
+      <w:r>
+        <w:rPr>
+          <w:rFonts w:ascii="Arial Nova Light" w:eastAsia="Arial" w:hAnsi="Arial Nova Light" w:cs="Arial"/>
+          <w:sz w:val="20"/>
+          <w:szCs w:val="20"/>
+        </w:rPr>
+        <w:fldChar w:fldCharType="end"/>
+      </w:r>
+      <w:r>
+        <w:rPr>
+          <w:rFonts w:ascii="Arial Nova Light" w:eastAsia="Arial" w:hAnsi="Arial Nova Light" w:cs="Arial"/>
           <w:sz w:val="20"/>
           <w:szCs w:val="20"/>
         </w:rPr>
@@ -348,18 +462,16 @@
           <w:sz w:val="20"/>
           <w:szCs w:val="20"/>
         </w:rPr>
-        <w:t>Date:</w:t>
-      </w:r>
-    </w:p>
-    <w:p>
-      <w:pPr>
-        <w:spacing w:after="0" w:line="360" w:lineRule="auto"/>
-        <w:rPr>
-          <w:rFonts w:ascii="Arial Nova Light" w:eastAsia="Arial" w:hAnsi="Arial Nova Light" w:cs="Arial"/>
-          <w:sz w:val="20"/>
-          <w:szCs w:val="20"/>
-        </w:rPr>
-      </w:pPr>
+        <w:tab/>
+      </w:r>
+      <w:r>
+        <w:rPr>
+          <w:rFonts w:ascii="Arial Nova Light" w:eastAsia="Arial" w:hAnsi="Arial Nova Light" w:cs="Arial"/>
+          <w:sz w:val="20"/>
+          <w:szCs w:val="20"/>
+        </w:rPr>
+        <w:tab/>
+      </w:r>
       <w:r>
         <w:rPr>
           <w:rFonts w:ascii="Arial Nova Light" w:eastAsia="Arial" w:hAnsi="Arial Nova Light" w:cs="Arial"/>
@@ -374,7 +486,7 @@
           <w:sz w:val="20"/>
           <w:szCs w:val="20"/>
         </w:rPr>
-        <w:instrText xml:space="preserve"> MERGEFIELD  ClientName  \* MERGEFORMAT </w:instrText>
+        <w:instrText xml:space="preserve"> MERGEFIELD  ClientPhoneNumber  \* MERGEFORMAT </w:instrText>
       </w:r>
       <w:r>
         <w:rPr>
@@ -391,7 +503,7 @@
           <w:sz w:val="20"/>
           <w:szCs w:val="20"/>
         </w:rPr>
-        <w:t>«ClientName»</w:t>
+        <w:t>«ClientPhoneNumber»</w:t>
       </w:r>
       <w:r>
         <w:rPr>
@@ -423,52 +535,94 @@
           <w:sz w:val="20"/>
           <w:szCs w:val="20"/>
         </w:rPr>
+        <w:fldChar w:fldCharType="begin"/>
+      </w:r>
+      <w:r>
+        <w:rPr>
+          <w:rFonts w:ascii="Arial Nova Light" w:eastAsia="Arial" w:hAnsi="Arial Nova Light" w:cs="Arial"/>
+          <w:sz w:val="20"/>
+          <w:szCs w:val="20"/>
+        </w:rPr>
+        <w:instrText xml:space="preserve"> MERGEFIELD  CurrentDate  \* MERGEFORMAT </w:instrText>
+      </w:r>
+      <w:r>
+        <w:rPr>
+          <w:rFonts w:ascii="Arial Nova Light" w:eastAsia="Arial" w:hAnsi="Arial Nova Light" w:cs="Arial"/>
+          <w:sz w:val="20"/>
+          <w:szCs w:val="20"/>
+        </w:rPr>
+        <w:fldChar w:fldCharType="separate"/>
+      </w:r>
+      <w:r>
+        <w:rPr>
+          <w:rFonts w:ascii="Arial Nova Light" w:eastAsia="Arial" w:hAnsi="Arial Nova Light" w:cs="Arial"/>
+          <w:noProof/>
+          <w:sz w:val="20"/>
+          <w:szCs w:val="20"/>
+        </w:rPr>
+        <w:t>«CurrentDate»</w:t>
+      </w:r>
+      <w:r>
+        <w:rPr>
+          <w:rFonts w:ascii="Arial Nova Light" w:eastAsia="Arial" w:hAnsi="Arial Nova Light" w:cs="Arial"/>
+          <w:sz w:val="20"/>
+          <w:szCs w:val="20"/>
+        </w:rPr>
+        <w:fldChar w:fldCharType="end"/>
+      </w:r>
+    </w:p>
+    <w:p>
+      <w:pPr>
+        <w:spacing w:after="0" w:line="360" w:lineRule="auto"/>
+        <w:rPr>
+          <w:rFonts w:ascii="Arial Nova Light" w:eastAsia="Arial" w:hAnsi="Arial Nova Light" w:cs="Arial"/>
+          <w:sz w:val="20"/>
+          <w:szCs w:val="20"/>
+        </w:rPr>
+      </w:pPr>
+      <w:r>
+        <w:rPr>
+          <w:rFonts w:ascii="Arial Nova Light" w:eastAsia="Arial" w:hAnsi="Arial Nova Light" w:cs="Arial"/>
+          <w:sz w:val="20"/>
+          <w:szCs w:val="20"/>
+        </w:rPr>
+        <w:t xml:space="preserve">       </w:t>
+      </w:r>
+    </w:p>
+    <w:p>
+      <w:pPr>
+        <w:spacing w:after="0" w:line="360" w:lineRule="auto"/>
+        <w:rPr>
+          <w:rFonts w:ascii="Arial Nova Light" w:eastAsia="Arial" w:hAnsi="Arial Nova Light" w:cs="Arial"/>
+          <w:b/>
+          <w:bCs/>
+          <w:sz w:val="20"/>
+          <w:szCs w:val="20"/>
+        </w:rPr>
+      </w:pPr>
+      <w:r>
+        <w:rPr>
+          <w:rFonts w:ascii="Arial Nova Light" w:eastAsia="Arial" w:hAnsi="Arial Nova Light" w:cs="Arial"/>
+          <w:b/>
+          <w:bCs/>
+        </w:rPr>
+        <w:t>Job Location</w:t>
+      </w:r>
+      <w:r>
+        <w:rPr>
+          <w:rFonts w:ascii="Arial Nova Light" w:eastAsia="Arial" w:hAnsi="Arial Nova Light" w:cs="Arial"/>
+          <w:b/>
+          <w:bCs/>
+          <w:sz w:val="20"/>
+          <w:szCs w:val="20"/>
+        </w:rPr>
         <w:tab/>
       </w:r>
       <w:r>
         <w:rPr>
           <w:rFonts w:ascii="Arial Nova Light" w:eastAsia="Arial" w:hAnsi="Arial Nova Light" w:cs="Arial"/>
-          <w:sz w:val="20"/>
-          <w:szCs w:val="20"/>
-        </w:rPr>
-        <w:fldChar w:fldCharType="begin"/>
-      </w:r>
-      <w:r>
-        <w:rPr>
-          <w:rFonts w:ascii="Arial Nova Light" w:eastAsia="Arial" w:hAnsi="Arial Nova Light" w:cs="Arial"/>
-          <w:sz w:val="20"/>
-          <w:szCs w:val="20"/>
-        </w:rPr>
-        <w:instrText xml:space="preserve"> MERGEFIELD  ClientPhoneNumber  \* MERGEFORMAT </w:instrText>
-      </w:r>
-      <w:r>
-        <w:rPr>
-          <w:rFonts w:ascii="Arial Nova Light" w:eastAsia="Arial" w:hAnsi="Arial Nova Light" w:cs="Arial"/>
-          <w:sz w:val="20"/>
-          <w:szCs w:val="20"/>
-        </w:rPr>
-        <w:fldChar w:fldCharType="separate"/>
-      </w:r>
-      <w:r>
-        <w:rPr>
-          <w:rFonts w:ascii="Arial Nova Light" w:eastAsia="Arial" w:hAnsi="Arial Nova Light" w:cs="Arial"/>
-          <w:noProof/>
-          <w:sz w:val="20"/>
-          <w:szCs w:val="20"/>
-        </w:rPr>
-        <w:t>«ClientPhoneNumber»</w:t>
-      </w:r>
-      <w:r>
-        <w:rPr>
-          <w:rFonts w:ascii="Arial Nova Light" w:eastAsia="Arial" w:hAnsi="Arial Nova Light" w:cs="Arial"/>
-          <w:sz w:val="20"/>
-          <w:szCs w:val="20"/>
-        </w:rPr>
-        <w:fldChar w:fldCharType="end"/>
-      </w:r>
-      <w:r>
-        <w:rPr>
-          <w:rFonts w:ascii="Arial Nova Light" w:eastAsia="Arial" w:hAnsi="Arial Nova Light" w:cs="Arial"/>
+          <w:b/>
+          <w:bCs/>
           <w:sz w:val="20"/>
           <w:szCs w:val="20"/>
         </w:rPr>
@@ -477,107 +631,8 @@
       <w:r>
         <w:rPr>
           <w:rFonts w:ascii="Arial Nova Light" w:eastAsia="Arial" w:hAnsi="Arial Nova Light" w:cs="Arial"/>
-          <w:sz w:val="20"/>
-          <w:szCs w:val="20"/>
-        </w:rPr>
-        <w:tab/>
-      </w:r>
-      <w:r>
-        <w:rPr>
-          <w:rFonts w:ascii="Arial Nova Light" w:eastAsia="Arial" w:hAnsi="Arial Nova Light" w:cs="Arial"/>
-          <w:sz w:val="20"/>
-          <w:szCs w:val="20"/>
-        </w:rPr>
-        <w:fldChar w:fldCharType="begin"/>
-      </w:r>
-      <w:r>
-        <w:rPr>
-          <w:rFonts w:ascii="Arial Nova Light" w:eastAsia="Arial" w:hAnsi="Arial Nova Light" w:cs="Arial"/>
-          <w:sz w:val="20"/>
-          <w:szCs w:val="20"/>
-        </w:rPr>
-        <w:instrText xml:space="preserve"> MERGEFIELD  CurrentDate  \* MERGEFORMAT </w:instrText>
-      </w:r>
-      <w:r>
-        <w:rPr>
-          <w:rFonts w:ascii="Arial Nova Light" w:eastAsia="Arial" w:hAnsi="Arial Nova Light" w:cs="Arial"/>
-          <w:sz w:val="20"/>
-          <w:szCs w:val="20"/>
-        </w:rPr>
-        <w:fldChar w:fldCharType="separate"/>
-      </w:r>
-      <w:r>
-        <w:rPr>
-          <w:rFonts w:ascii="Arial Nova Light" w:eastAsia="Arial" w:hAnsi="Arial Nova Light" w:cs="Arial"/>
-          <w:noProof/>
-          <w:sz w:val="20"/>
-          <w:szCs w:val="20"/>
-        </w:rPr>
-        <w:t>«CurrentDate»</w:t>
-      </w:r>
-      <w:r>
-        <w:rPr>
-          <w:rFonts w:ascii="Arial Nova Light" w:eastAsia="Arial" w:hAnsi="Arial Nova Light" w:cs="Arial"/>
-          <w:sz w:val="20"/>
-          <w:szCs w:val="20"/>
-        </w:rPr>
-        <w:fldChar w:fldCharType="end"/>
-      </w:r>
-    </w:p>
-    <w:p>
-      <w:pPr>
-        <w:spacing w:after="0" w:line="360" w:lineRule="auto"/>
-        <w:rPr>
-          <w:rFonts w:ascii="Arial Nova Light" w:eastAsia="Arial" w:hAnsi="Arial Nova Light" w:cs="Arial"/>
-          <w:sz w:val="20"/>
-          <w:szCs w:val="20"/>
-        </w:rPr>
-      </w:pPr>
-      <w:r>
-        <w:rPr>
-          <w:rFonts w:ascii="Arial Nova Light" w:eastAsia="Arial" w:hAnsi="Arial Nova Light" w:cs="Arial"/>
-          <w:sz w:val="20"/>
-          <w:szCs w:val="20"/>
-        </w:rPr>
-        <w:t xml:space="preserve">       </w:t>
-      </w:r>
-    </w:p>
-    <w:p>
-      <w:pPr>
-        <w:spacing w:after="0" w:line="360" w:lineRule="auto"/>
-        <w:rPr>
-          <w:rFonts w:ascii="Arial Nova Light" w:eastAsia="Arial" w:hAnsi="Arial Nova Light" w:cs="Arial"/>
-          <w:sz w:val="20"/>
-          <w:szCs w:val="20"/>
-        </w:rPr>
-      </w:pPr>
-      <w:r>
-        <w:rPr>
-          <w:rFonts w:ascii="Arial Nova Light" w:eastAsia="Arial" w:hAnsi="Arial Nova Light" w:cs="Arial"/>
-          <w:sz w:val="20"/>
-          <w:szCs w:val="20"/>
-        </w:rPr>
-        <w:t>Job Location</w:t>
-      </w:r>
-      <w:r>
-        <w:rPr>
-          <w:rFonts w:ascii="Arial Nova Light" w:eastAsia="Arial" w:hAnsi="Arial Nova Light" w:cs="Arial"/>
-          <w:sz w:val="20"/>
-          <w:szCs w:val="20"/>
-        </w:rPr>
-        <w:tab/>
-      </w:r>
-      <w:r>
-        <w:rPr>
-          <w:rFonts w:ascii="Arial Nova Light" w:eastAsia="Arial" w:hAnsi="Arial Nova Light" w:cs="Arial"/>
-          <w:sz w:val="20"/>
-          <w:szCs w:val="20"/>
-        </w:rPr>
-        <w:tab/>
-      </w:r>
-      <w:r>
-        <w:rPr>
-          <w:rFonts w:ascii="Arial Nova Light" w:eastAsia="Arial" w:hAnsi="Arial Nova Light" w:cs="Arial"/>
+          <w:b/>
+          <w:bCs/>
           <w:sz w:val="20"/>
           <w:szCs w:val="20"/>
         </w:rPr>
@@ -602,36 +657,36 @@
         <w:spacing w:after="0" w:line="360" w:lineRule="auto"/>
         <w:rPr>
           <w:rFonts w:ascii="Arial Nova Light" w:eastAsia="Arial" w:hAnsi="Arial Nova Light" w:cs="Arial"/>
-          <w:b/>
-          <w:sz w:val="20"/>
-          <w:szCs w:val="20"/>
-        </w:rPr>
-      </w:pPr>
-      <w:r>
-        <w:rPr>
-          <w:rFonts w:ascii="Arial Nova Light" w:eastAsia="Arial" w:hAnsi="Arial Nova Light" w:cs="Arial"/>
-          <w:b/>
+          <w:bCs/>
+          <w:sz w:val="20"/>
+          <w:szCs w:val="20"/>
+        </w:rPr>
+      </w:pPr>
+      <w:r>
+        <w:rPr>
+          <w:rFonts w:ascii="Arial Nova Light" w:eastAsia="Arial" w:hAnsi="Arial Nova Light" w:cs="Arial"/>
+          <w:bCs/>
         </w:rPr>
         <w:fldChar w:fldCharType="begin"/>
       </w:r>
       <w:r>
         <w:rPr>
           <w:rFonts w:ascii="Arial Nova Light" w:eastAsia="Arial" w:hAnsi="Arial Nova Light" w:cs="Arial"/>
-          <w:b/>
+          <w:bCs/>
         </w:rPr>
         <w:instrText xml:space="preserve"> MERGEFIELD  City  \* MERGEFORMAT </w:instrText>
       </w:r>
       <w:r>
         <w:rPr>
           <w:rFonts w:ascii="Arial Nova Light" w:eastAsia="Arial" w:hAnsi="Arial Nova Light" w:cs="Arial"/>
-          <w:b/>
+          <w:bCs/>
         </w:rPr>
         <w:fldChar w:fldCharType="separate"/>
       </w:r>
       <w:r>
         <w:rPr>
           <w:rFonts w:ascii="Arial Nova Light" w:eastAsia="Arial" w:hAnsi="Arial Nova Light" w:cs="Arial"/>
-          <w:b/>
+          <w:bCs/>
           <w:noProof/>
         </w:rPr>
         <w:t>«ClientAd</w:t>
@@ -639,7 +694,7 @@
       <w:r>
         <w:rPr>
           <w:rFonts w:ascii="Arial Nova Light" w:eastAsia="Arial" w:hAnsi="Arial Nova Light" w:cs="Arial"/>
-          <w:b/>
+          <w:bCs/>
           <w:noProof/>
         </w:rPr>
         <w:t>d</w:t>
@@ -647,7 +702,7 @@
       <w:r>
         <w:rPr>
           <w:rFonts w:ascii="Arial Nova Light" w:eastAsia="Arial" w:hAnsi="Arial Nova Light" w:cs="Arial"/>
-          <w:b/>
+          <w:bCs/>
           <w:noProof/>
         </w:rPr>
         <w:t>ress»</w:t>
@@ -655,42 +710,42 @@
       <w:r>
         <w:rPr>
           <w:rFonts w:ascii="Arial Nova Light" w:eastAsia="Arial" w:hAnsi="Arial Nova Light" w:cs="Arial"/>
-          <w:b/>
+          <w:bCs/>
         </w:rPr>
         <w:fldChar w:fldCharType="end"/>
       </w:r>
       <w:r>
         <w:rPr>
           <w:rFonts w:ascii="Arial Nova Light" w:eastAsia="Arial" w:hAnsi="Arial Nova Light" w:cs="Arial"/>
-          <w:b/>
+          <w:bCs/>
         </w:rPr>
         <w:t>,</w:t>
       </w:r>
       <w:r>
         <w:rPr>
           <w:rFonts w:ascii="Arial Nova Light" w:eastAsia="Arial" w:hAnsi="Arial Nova Light" w:cs="Arial"/>
-          <w:b/>
+          <w:bCs/>
         </w:rPr>
         <w:fldChar w:fldCharType="begin"/>
       </w:r>
       <w:r>
         <w:rPr>
           <w:rFonts w:ascii="Arial Nova Light" w:eastAsia="Arial" w:hAnsi="Arial Nova Light" w:cs="Arial"/>
-          <w:b/>
+          <w:bCs/>
         </w:rPr>
         <w:instrText xml:space="preserve"> MERGEFIELD  City  \* MERGEFORMAT </w:instrText>
       </w:r>
       <w:r>
         <w:rPr>
           <w:rFonts w:ascii="Arial Nova Light" w:eastAsia="Arial" w:hAnsi="Arial Nova Light" w:cs="Arial"/>
-          <w:b/>
+          <w:bCs/>
         </w:rPr>
         <w:fldChar w:fldCharType="separate"/>
       </w:r>
       <w:r>
         <w:rPr>
           <w:rFonts w:ascii="Arial Nova Light" w:eastAsia="Arial" w:hAnsi="Arial Nova Light" w:cs="Arial"/>
-          <w:b/>
+          <w:bCs/>
           <w:noProof/>
         </w:rPr>
         <w:t>«City»</w:t>
@@ -698,42 +753,42 @@
       <w:r>
         <w:rPr>
           <w:rFonts w:ascii="Arial Nova Light" w:eastAsia="Arial" w:hAnsi="Arial Nova Light" w:cs="Arial"/>
-          <w:b/>
+          <w:bCs/>
         </w:rPr>
         <w:fldChar w:fldCharType="end"/>
       </w:r>
       <w:r>
         <w:rPr>
           <w:rFonts w:ascii="Arial Nova Light" w:eastAsia="Arial" w:hAnsi="Arial Nova Light" w:cs="Arial"/>
-          <w:b/>
+          <w:bCs/>
         </w:rPr>
         <w:t xml:space="preserve"> , </w:t>
       </w:r>
       <w:r>
         <w:rPr>
           <w:rFonts w:ascii="Arial Nova Light" w:eastAsia="Arial" w:hAnsi="Arial Nova Light" w:cs="Arial"/>
-          <w:b/>
+          <w:bCs/>
         </w:rPr>
         <w:fldChar w:fldCharType="begin"/>
       </w:r>
       <w:r>
         <w:rPr>
           <w:rFonts w:ascii="Arial Nova Light" w:eastAsia="Arial" w:hAnsi="Arial Nova Light" w:cs="Arial"/>
-          <w:b/>
+          <w:bCs/>
         </w:rPr>
         <w:instrText xml:space="preserve"> MERGEFIELD  ClientState  \* MERGEFORMAT </w:instrText>
       </w:r>
       <w:r>
         <w:rPr>
           <w:rFonts w:ascii="Arial Nova Light" w:eastAsia="Arial" w:hAnsi="Arial Nova Light" w:cs="Arial"/>
-          <w:b/>
+          <w:bCs/>
         </w:rPr>
         <w:fldChar w:fldCharType="separate"/>
       </w:r>
       <w:r>
         <w:rPr>
           <w:rFonts w:ascii="Arial Nova Light" w:eastAsia="Arial" w:hAnsi="Arial Nova Light" w:cs="Arial"/>
-          <w:b/>
+          <w:bCs/>
           <w:noProof/>
         </w:rPr>
         <w:t>«ClientState»</w:t>
@@ -741,42 +796,42 @@
       <w:r>
         <w:rPr>
           <w:rFonts w:ascii="Arial Nova Light" w:eastAsia="Arial" w:hAnsi="Arial Nova Light" w:cs="Arial"/>
-          <w:b/>
+          <w:bCs/>
         </w:rPr>
         <w:fldChar w:fldCharType="end"/>
       </w:r>
       <w:r>
         <w:rPr>
           <w:rFonts w:ascii="Arial Nova Light" w:eastAsia="Arial" w:hAnsi="Arial Nova Light" w:cs="Arial"/>
-          <w:b/>
+          <w:bCs/>
         </w:rPr>
         <w:t xml:space="preserve"> , </w:t>
       </w:r>
       <w:r>
         <w:rPr>
           <w:rFonts w:ascii="Arial Nova Light" w:eastAsia="Arial" w:hAnsi="Arial Nova Light" w:cs="Arial"/>
-          <w:b/>
+          <w:bCs/>
         </w:rPr>
         <w:fldChar w:fldCharType="begin"/>
       </w:r>
       <w:r>
         <w:rPr>
           <w:rFonts w:ascii="Arial Nova Light" w:eastAsia="Arial" w:hAnsi="Arial Nova Light" w:cs="Arial"/>
-          <w:b/>
+          <w:bCs/>
         </w:rPr>
         <w:instrText xml:space="preserve"> MERGEFIELD  ZipCode  \* MERGEFORMAT </w:instrText>
       </w:r>
       <w:r>
         <w:rPr>
           <w:rFonts w:ascii="Arial Nova Light" w:eastAsia="Arial" w:hAnsi="Arial Nova Light" w:cs="Arial"/>
-          <w:b/>
+          <w:bCs/>
         </w:rPr>
         <w:fldChar w:fldCharType="separate"/>
       </w:r>
       <w:r>
         <w:rPr>
           <w:rFonts w:ascii="Arial Nova Light" w:eastAsia="Arial" w:hAnsi="Arial Nova Light" w:cs="Arial"/>
-          <w:b/>
+          <w:bCs/>
           <w:noProof/>
         </w:rPr>
         <w:t>«ZipCode»</w:t>
@@ -784,21 +839,21 @@
       <w:r>
         <w:rPr>
           <w:rFonts w:ascii="Arial Nova Light" w:eastAsia="Arial" w:hAnsi="Arial Nova Light" w:cs="Arial"/>
-          <w:b/>
+          <w:bCs/>
         </w:rPr>
         <w:fldChar w:fldCharType="end"/>
       </w:r>
       <w:r>
         <w:rPr>
           <w:rFonts w:ascii="Arial Nova Light" w:eastAsia="Arial" w:hAnsi="Arial Nova Light" w:cs="Arial"/>
-          <w:b/>
+          <w:bCs/>
         </w:rPr>
         <w:t xml:space="preserve"> </w:t>
       </w:r>
       <w:r>
         <w:rPr>
           <w:rFonts w:ascii="Arial Nova Light" w:eastAsia="Arial" w:hAnsi="Arial Nova Light" w:cs="Arial"/>
-          <w:b/>
+          <w:bCs/>
           <w:sz w:val="20"/>
           <w:szCs w:val="20"/>
         </w:rPr>
@@ -832,16 +887,12 @@
         <w:spacing w:after="0" w:line="360" w:lineRule="auto"/>
         <w:rPr>
           <w:rFonts w:ascii="Arial Nova Light" w:eastAsia="Arial" w:hAnsi="Arial Nova Light" w:cs="Arial"/>
-          <w:sz w:val="20"/>
-          <w:szCs w:val="20"/>
-        </w:rPr>
-      </w:pPr>
-      <w:r>
-        <w:rPr>
-          <w:rFonts w:ascii="Arial Nova Light" w:eastAsia="Arial" w:hAnsi="Arial Nova Light" w:cs="Arial"/>
-          <w:b/>
-          <w:sz w:val="20"/>
-          <w:szCs w:val="20"/>
+        </w:rPr>
+      </w:pPr>
+      <w:r>
+        <w:rPr>
+          <w:rFonts w:ascii="Arial Nova Light" w:eastAsia="Arial" w:hAnsi="Arial Nova Light" w:cs="Arial"/>
+          <w:b/>
         </w:rPr>
         <w:t>JOB DESCRIPTION:</w:t>
       </w:r>
@@ -1266,7 +1317,34 @@
           <w:sz w:val="20"/>
           <w:szCs w:val="20"/>
         </w:rPr>
-        <w:t xml:space="preserve">Estimate Cost: </w:t>
+        <w:t xml:space="preserve">Estimate </w:t>
+      </w:r>
+      <w:r>
+        <w:rPr>
+          <w:rFonts w:ascii="Arial Nova Light" w:eastAsia="Arial" w:hAnsi="Arial Nova Light" w:cs="Arial"/>
+          <w:b/>
+          <w:sz w:val="20"/>
+          <w:szCs w:val="20"/>
+        </w:rPr>
+        <w:t xml:space="preserve">Total </w:t>
+      </w:r>
+      <w:r>
+        <w:rPr>
+          <w:rFonts w:ascii="Arial Nova Light" w:eastAsia="Arial" w:hAnsi="Arial Nova Light" w:cs="Arial"/>
+          <w:b/>
+          <w:sz w:val="20"/>
+          <w:szCs w:val="20"/>
+        </w:rPr>
+        <w:t xml:space="preserve">Cost: </w:t>
+      </w:r>
+      <w:r>
+        <w:rPr>
+          <w:rFonts w:ascii="Arial Nova Light" w:eastAsia="Arial" w:hAnsi="Arial Nova Light" w:cs="Arial"/>
+          <w:b/>
+          <w:sz w:val="20"/>
+          <w:szCs w:val="20"/>
+        </w:rPr>
+        <w:t xml:space="preserve">$ </w:t>
       </w:r>
       <w:r>
         <w:rPr>

</xml_diff>

<commit_message>
Made changes and added new functions
</commit_message>
<xml_diff>
--- a/src/contra_goapp/CONTRAGO_GUI/assets/ContraGO_ContractEstimate.docx
+++ b/src/contra_goapp/CONTRAGO_GUI/assets/ContraGO_ContractEstimate.docx
@@ -29,7 +29,7 @@
           <w:sz w:val="20"/>
           <w:szCs w:val="20"/>
         </w:rPr>
-        <w:instrText xml:space="preserve"> MERGEFIELD  jobType  \* MERGEFORMAT </w:instrText>
+        <w:instrText xml:space="preserve"> MERGEFIELD  JobType  \* MERGEFORMAT </w:instrText>
       </w:r>
       <w:r>
         <w:rPr>
@@ -48,7 +48,7 @@
           <w:sz w:val="20"/>
           <w:szCs w:val="20"/>
         </w:rPr>
-        <w:t>«jobType»</w:t>
+        <w:t>«JobType»</w:t>
       </w:r>
       <w:r>
         <w:rPr>
@@ -674,6 +674,63 @@
           <w:rFonts w:ascii="Arial Nova Light" w:eastAsia="Arial" w:hAnsi="Arial Nova Light" w:cs="Arial"/>
           <w:bCs/>
         </w:rPr>
+        <w:instrText xml:space="preserve"> MERGEFIELD  ClientAddress  \* MERGEFORMAT </w:instrText>
+      </w:r>
+      <w:r>
+        <w:rPr>
+          <w:rFonts w:ascii="Arial Nova Light" w:eastAsia="Arial" w:hAnsi="Arial Nova Light" w:cs="Arial"/>
+          <w:bCs/>
+        </w:rPr>
+        <w:fldChar w:fldCharType="separate"/>
+      </w:r>
+      <w:r>
+        <w:rPr>
+          <w:rFonts w:ascii="Arial Nova Light" w:eastAsia="Arial" w:hAnsi="Arial Nova Light" w:cs="Arial"/>
+          <w:bCs/>
+          <w:noProof/>
+        </w:rPr>
+        <w:t>«ClientAddress»</w:t>
+      </w:r>
+      <w:r>
+        <w:rPr>
+          <w:rFonts w:ascii="Arial Nova Light" w:eastAsia="Arial" w:hAnsi="Arial Nova Light" w:cs="Arial"/>
+          <w:bCs/>
+        </w:rPr>
+        <w:fldChar w:fldCharType="end"/>
+      </w:r>
+      <w:r>
+        <w:rPr>
+          <w:rFonts w:ascii="Arial Nova Light" w:eastAsia="Arial" w:hAnsi="Arial Nova Light" w:cs="Arial"/>
+          <w:bCs/>
+        </w:rPr>
+        <w:t>,</w:t>
+      </w:r>
+      <w:r>
+        <w:rPr>
+          <w:rFonts w:ascii="Arial Nova Light" w:eastAsia="Arial" w:hAnsi="Arial Nova Light" w:cs="Arial"/>
+          <w:bCs/>
+        </w:rPr>
+        <w:t xml:space="preserve"> </w:t>
+      </w:r>
+      <w:r>
+        <w:rPr>
+          <w:rFonts w:ascii="Arial Nova Light" w:eastAsia="Arial" w:hAnsi="Arial Nova Light" w:cs="Arial"/>
+          <w:bCs/>
+        </w:rPr>
+        <w:t xml:space="preserve"> </w:t>
+      </w:r>
+      <w:r>
+        <w:rPr>
+          <w:rFonts w:ascii="Arial Nova Light" w:eastAsia="Arial" w:hAnsi="Arial Nova Light" w:cs="Arial"/>
+          <w:bCs/>
+        </w:rPr>
+        <w:fldChar w:fldCharType="begin"/>
+      </w:r>
+      <w:r>
+        <w:rPr>
+          <w:rFonts w:ascii="Arial Nova Light" w:eastAsia="Arial" w:hAnsi="Arial Nova Light" w:cs="Arial"/>
+          <w:bCs/>
+        </w:rPr>
         <w:instrText xml:space="preserve"> MERGEFIELD  City  \* MERGEFORMAT </w:instrText>
       </w:r>
       <w:r>
@@ -689,23 +746,7 @@
           <w:bCs/>
           <w:noProof/>
         </w:rPr>
-        <w:t>«ClientAd</w:t>
-      </w:r>
-      <w:r>
-        <w:rPr>
-          <w:rFonts w:ascii="Arial Nova Light" w:eastAsia="Arial" w:hAnsi="Arial Nova Light" w:cs="Arial"/>
-          <w:bCs/>
-          <w:noProof/>
-        </w:rPr>
-        <w:t>d</w:t>
-      </w:r>
-      <w:r>
-        <w:rPr>
-          <w:rFonts w:ascii="Arial Nova Light" w:eastAsia="Arial" w:hAnsi="Arial Nova Light" w:cs="Arial"/>
-          <w:bCs/>
-          <w:noProof/>
-        </w:rPr>
-        <w:t>ress»</w:t>
+        <w:t>«City»</w:t>
       </w:r>
       <w:r>
         <w:rPr>
@@ -719,50 +760,14 @@
           <w:rFonts w:ascii="Arial Nova Light" w:eastAsia="Arial" w:hAnsi="Arial Nova Light" w:cs="Arial"/>
           <w:bCs/>
         </w:rPr>
-        <w:t>,</w:t>
-      </w:r>
-      <w:r>
-        <w:rPr>
-          <w:rFonts w:ascii="Arial Nova Light" w:eastAsia="Arial" w:hAnsi="Arial Nova Light" w:cs="Arial"/>
-          <w:bCs/>
-        </w:rPr>
-        <w:fldChar w:fldCharType="begin"/>
-      </w:r>
-      <w:r>
-        <w:rPr>
-          <w:rFonts w:ascii="Arial Nova Light" w:eastAsia="Arial" w:hAnsi="Arial Nova Light" w:cs="Arial"/>
-          <w:bCs/>
-        </w:rPr>
-        <w:instrText xml:space="preserve"> MERGEFIELD  City  \* MERGEFORMAT </w:instrText>
-      </w:r>
-      <w:r>
-        <w:rPr>
-          <w:rFonts w:ascii="Arial Nova Light" w:eastAsia="Arial" w:hAnsi="Arial Nova Light" w:cs="Arial"/>
-          <w:bCs/>
-        </w:rPr>
-        <w:fldChar w:fldCharType="separate"/>
-      </w:r>
-      <w:r>
-        <w:rPr>
-          <w:rFonts w:ascii="Arial Nova Light" w:eastAsia="Arial" w:hAnsi="Arial Nova Light" w:cs="Arial"/>
-          <w:bCs/>
-          <w:noProof/>
-        </w:rPr>
-        <w:t>«City»</w:t>
-      </w:r>
-      <w:r>
-        <w:rPr>
-          <w:rFonts w:ascii="Arial Nova Light" w:eastAsia="Arial" w:hAnsi="Arial Nova Light" w:cs="Arial"/>
-          <w:bCs/>
-        </w:rPr>
-        <w:fldChar w:fldCharType="end"/>
-      </w:r>
-      <w:r>
-        <w:rPr>
-          <w:rFonts w:ascii="Arial Nova Light" w:eastAsia="Arial" w:hAnsi="Arial Nova Light" w:cs="Arial"/>
-          <w:bCs/>
-        </w:rPr>
         <w:t xml:space="preserve"> , </w:t>
+      </w:r>
+      <w:r>
+        <w:rPr>
+          <w:rFonts w:ascii="Arial Nova Light" w:eastAsia="Arial" w:hAnsi="Arial Nova Light" w:cs="Arial"/>
+          <w:bCs/>
+        </w:rPr>
+        <w:t xml:space="preserve"> </w:t>
       </w:r>
       <w:r>
         <w:rPr>
@@ -1178,63 +1183,6 @@
           <w:noProof/>
         </w:rPr>
         <w:t>«DemolitionCost»</w:t>
-      </w:r>
-      <w:r>
-        <w:rPr>
-          <w:rFonts w:ascii="Arial Nova Light" w:eastAsia="Arial" w:hAnsi="Arial Nova Light" w:cs="Arial"/>
-          <w:bCs/>
-        </w:rPr>
-        <w:fldChar w:fldCharType="end"/>
-      </w:r>
-    </w:p>
-    <w:p>
-      <w:pPr>
-        <w:spacing w:after="0" w:line="360" w:lineRule="auto"/>
-        <w:rPr>
-          <w:rFonts w:ascii="Arial Nova Light" w:eastAsia="Arial" w:hAnsi="Arial Nova Light" w:cs="Arial"/>
-          <w:b/>
-          <w:sz w:val="20"/>
-          <w:szCs w:val="20"/>
-        </w:rPr>
-      </w:pPr>
-      <w:r>
-        <w:rPr>
-          <w:rFonts w:ascii="Arial Nova Light" w:eastAsia="Arial" w:hAnsi="Arial Nova Light" w:cs="Arial"/>
-          <w:b/>
-          <w:sz w:val="20"/>
-          <w:szCs w:val="20"/>
-        </w:rPr>
-        <w:tab/>
-        <w:t xml:space="preserve">Gutters: $ </w:t>
-      </w:r>
-      <w:r>
-        <w:rPr>
-          <w:rFonts w:ascii="Arial Nova Light" w:eastAsia="Arial" w:hAnsi="Arial Nova Light" w:cs="Arial"/>
-          <w:bCs/>
-        </w:rPr>
-        <w:fldChar w:fldCharType="begin"/>
-      </w:r>
-      <w:r>
-        <w:rPr>
-          <w:rFonts w:ascii="Arial Nova Light" w:eastAsia="Arial" w:hAnsi="Arial Nova Light" w:cs="Arial"/>
-          <w:bCs/>
-        </w:rPr>
-        <w:instrText xml:space="preserve"> MERGEFIELD  GutterCost  \* MERGEFORMAT </w:instrText>
-      </w:r>
-      <w:r>
-        <w:rPr>
-          <w:rFonts w:ascii="Arial Nova Light" w:eastAsia="Arial" w:hAnsi="Arial Nova Light" w:cs="Arial"/>
-          <w:bCs/>
-        </w:rPr>
-        <w:fldChar w:fldCharType="separate"/>
-      </w:r>
-      <w:r>
-        <w:rPr>
-          <w:rFonts w:ascii="Arial Nova Light" w:eastAsia="Arial" w:hAnsi="Arial Nova Light" w:cs="Arial"/>
-          <w:bCs/>
-          <w:noProof/>
-        </w:rPr>
-        <w:t>«GutterCost»</w:t>
       </w:r>
       <w:r>
         <w:rPr>

</xml_diff>

<commit_message>
Made change to mergefields
</commit_message>
<xml_diff>
--- a/src/contra_goapp/CONTRAGO_GUI/assets/ContraGO_ContractEstimate.docx
+++ b/src/contra_goapp/CONTRAGO_GUI/assets/ContraGO_ContractEstimate.docx
@@ -106,7 +106,7 @@
           <w:sz w:val="20"/>
           <w:szCs w:val="20"/>
         </w:rPr>
-        <w:instrText xml:space="preserve"> MERGEFIELD  ContractorCompanyName  \* MERGEFORMAT </w:instrText>
+        <w:instrText xml:space="preserve"> MERGEFIELD  contractorName  \* MERGEFORMAT </w:instrText>
       </w:r>
       <w:r>
         <w:rPr>
@@ -125,27 +125,7 @@
           <w:sz w:val="20"/>
           <w:szCs w:val="20"/>
         </w:rPr>
-        <w:t>«Contractor</w:t>
-      </w:r>
-      <w:r>
-        <w:rPr>
-          <w:rFonts w:ascii="Arial Nova Light" w:eastAsia="Arial" w:hAnsi="Arial Nova Light" w:cs="Arial"/>
-          <w:b/>
-          <w:noProof/>
-          <w:sz w:val="20"/>
-          <w:szCs w:val="20"/>
-        </w:rPr>
-        <w:t>Name</w:t>
-      </w:r>
-      <w:r>
-        <w:rPr>
-          <w:rFonts w:ascii="Arial Nova Light" w:eastAsia="Arial" w:hAnsi="Arial Nova Light" w:cs="Arial"/>
-          <w:b/>
-          <w:noProof/>
-          <w:sz w:val="20"/>
-          <w:szCs w:val="20"/>
-        </w:rPr>
-        <w:t>»</w:t>
+        <w:t>«contractorName»</w:t>
       </w:r>
       <w:r>
         <w:rPr>
@@ -164,6 +144,7 @@
         <w:jc w:val="center"/>
         <w:rPr>
           <w:rFonts w:ascii="Arial Nova Light" w:eastAsia="Arial" w:hAnsi="Arial Nova Light" w:cs="Arial"/>
+          <w:b/>
           <w:sz w:val="20"/>
           <w:szCs w:val="20"/>
         </w:rPr>
@@ -184,7 +165,7 @@
           <w:sz w:val="20"/>
           <w:szCs w:val="20"/>
         </w:rPr>
-        <w:instrText xml:space="preserve"> MERGEFIELD  ContractorCompanyName  \* MERGEFORMAT </w:instrText>
+        <w:instrText xml:space="preserve"> MERGEFIELD  contractorPhoneNumber  \* MERGEFORMAT </w:instrText>
       </w:r>
       <w:r>
         <w:rPr>
@@ -203,27 +184,7 @@
           <w:sz w:val="20"/>
           <w:szCs w:val="20"/>
         </w:rPr>
-        <w:t>«Contract</w:t>
-      </w:r>
-      <w:r>
-        <w:rPr>
-          <w:rFonts w:ascii="Arial Nova Light" w:eastAsia="Arial" w:hAnsi="Arial Nova Light" w:cs="Arial"/>
-          <w:b/>
-          <w:noProof/>
-          <w:sz w:val="20"/>
-          <w:szCs w:val="20"/>
-        </w:rPr>
-        <w:t>orPhoneNumber</w:t>
-      </w:r>
-      <w:r>
-        <w:rPr>
-          <w:rFonts w:ascii="Arial Nova Light" w:eastAsia="Arial" w:hAnsi="Arial Nova Light" w:cs="Arial"/>
-          <w:b/>
-          <w:noProof/>
-          <w:sz w:val="20"/>
-          <w:szCs w:val="20"/>
-        </w:rPr>
-        <w:t>»</w:t>
+        <w:t>«contractorPhoneNumber»</w:t>
       </w:r>
       <w:r>
         <w:rPr>
@@ -242,6 +203,7 @@
         <w:jc w:val="center"/>
         <w:rPr>
           <w:rFonts w:ascii="Arial Nova Light" w:eastAsia="Arial" w:hAnsi="Arial Nova Light" w:cs="Arial"/>
+          <w:b/>
           <w:sz w:val="20"/>
           <w:szCs w:val="20"/>
         </w:rPr>
@@ -262,7 +224,7 @@
           <w:sz w:val="20"/>
           <w:szCs w:val="20"/>
         </w:rPr>
-        <w:instrText xml:space="preserve"> MERGEFIELD  ContractorCompanyName  \* MERGEFORMAT </w:instrText>
+        <w:instrText xml:space="preserve"> MERGEFIELD  contractorAddress  \* MERGEFORMAT </w:instrText>
       </w:r>
       <w:r>
         <w:rPr>
@@ -281,27 +243,7 @@
           <w:sz w:val="20"/>
           <w:szCs w:val="20"/>
         </w:rPr>
-        <w:t>«Contract</w:t>
-      </w:r>
-      <w:r>
-        <w:rPr>
-          <w:rFonts w:ascii="Arial Nova Light" w:eastAsia="Arial" w:hAnsi="Arial Nova Light" w:cs="Arial"/>
-          <w:b/>
-          <w:noProof/>
-          <w:sz w:val="20"/>
-          <w:szCs w:val="20"/>
-        </w:rPr>
-        <w:t>orAddress</w:t>
-      </w:r>
-      <w:r>
-        <w:rPr>
-          <w:rFonts w:ascii="Arial Nova Light" w:eastAsia="Arial" w:hAnsi="Arial Nova Light" w:cs="Arial"/>
-          <w:b/>
-          <w:noProof/>
-          <w:sz w:val="20"/>
-          <w:szCs w:val="20"/>
-        </w:rPr>
-        <w:t>»</w:t>
+        <w:t>«contractorAddress»</w:t>
       </w:r>
       <w:r>
         <w:rPr>
@@ -316,6 +258,7 @@
     <w:p>
       <w:pPr>
         <w:spacing w:after="0" w:line="360" w:lineRule="auto"/>
+        <w:ind w:firstLine="720"/>
         <w:jc w:val="center"/>
         <w:rPr>
           <w:rFonts w:ascii="Arial Nova Light" w:eastAsia="Arial" w:hAnsi="Arial Nova Light" w:cs="Arial"/>

</xml_diff>